<commit_message>
Documentation and some GUI adjustments.
</commit_message>
<xml_diff>
--- a/documentation/CLASSModeler-UserManual.docx
+++ b/documentation/CLASSModeler-UserManual.docx
@@ -2,8 +2,6 @@
 <file path=word/document.xml><?xml version="1.0" encoding="utf-8"?>
 <w:document xmlns:wpc="http://schemas.microsoft.com/office/word/2010/wordprocessingCanvas" xmlns:mc="http://schemas.openxmlformats.org/markup-compatibility/2006" xmlns:o="urn:schemas-microsoft-com:office:office" xmlns:r="http://schemas.openxmlformats.org/officeDocument/2006/relationships" xmlns:m="http://schemas.openxmlformats.org/officeDocument/2006/math" xmlns:v="urn:schemas-microsoft-com:vml" xmlns:wp14="http://schemas.microsoft.com/office/word/2010/wordprocessingDrawing" xmlns:wp="http://schemas.openxmlformats.org/drawingml/2006/wordprocessingDrawing" xmlns:w10="urn:schemas-microsoft-com:office:word" xmlns:w="http://schemas.openxmlformats.org/wordprocessingml/2006/main" xmlns:w14="http://schemas.microsoft.com/office/word/2010/wordml" xmlns:wpg="http://schemas.microsoft.com/office/word/2010/wordprocessingGroup" xmlns:wpi="http://schemas.microsoft.com/office/word/2010/wordprocessingInk" xmlns:wne="http://schemas.microsoft.com/office/word/2006/wordml" xmlns:wps="http://schemas.microsoft.com/office/word/2010/wordprocessingShape" mc:Ignorable="w14 wp14">
   <w:body>
-    <w:bookmarkStart w:id="0" w:name="_GoBack" w:displacedByCustomXml="next"/>
-    <w:bookmarkEnd w:id="0" w:displacedByCustomXml="next"/>
     <w:sdt>
       <w:sdtPr>
         <w:rPr>
@@ -97,9 +95,6 @@
                   </w:rPr>
                   <w:alias w:val="Título"/>
                   <w:id w:val="13406919"/>
-                  <w:placeholder>
-                    <w:docPart w:val="EF484E31FF064972B38840017EEB8D1C"/>
-                  </w:placeholder>
                   <w:dataBinding w:prefixMappings="xmlns:ns0='http://schemas.openxmlformats.org/package/2006/metadata/core-properties' xmlns:ns1='http://purl.org/dc/elements/1.1/'" w:xpath="/ns0:coreProperties[1]/ns1:title[1]" w:storeItemID="{6C3C8BC8-F283-45AE-878A-BAB7291924A1}"/>
                   <w:text/>
                 </w:sdtPr>
@@ -2766,7 +2761,7 @@
           <w:szCs w:val="24"/>
         </w:rPr>
       </w:pPr>
-      <w:bookmarkStart w:id="1" w:name="_Toc387175949"/>
+      <w:bookmarkStart w:id="0" w:name="_Toc387175949"/>
       <w:r>
         <w:rPr>
           <w:rFonts w:cs="Arial"/>
@@ -2775,7 +2770,7 @@
         <w:lastRenderedPageBreak/>
         <w:t>GESTIÓN DE CUENTA</w:t>
       </w:r>
-      <w:bookmarkEnd w:id="1"/>
+      <w:bookmarkEnd w:id="0"/>
     </w:p>
     <w:p>
       <w:pPr>
@@ -2800,7 +2795,7 @@
           <w:lang w:val="es-CO"/>
         </w:rPr>
       </w:pPr>
-      <w:bookmarkStart w:id="2" w:name="_Toc387175950"/>
+      <w:bookmarkStart w:id="1" w:name="_Toc387175950"/>
       <w:r>
         <w:rPr>
           <w:rFonts w:cs="Arial"/>
@@ -2815,7 +2810,7 @@
         </w:rPr>
         <w:t>A</w:t>
       </w:r>
-      <w:bookmarkEnd w:id="2"/>
+      <w:bookmarkEnd w:id="1"/>
     </w:p>
     <w:p>
       <w:pPr>
@@ -3329,7 +3324,7 @@
           <w:lang w:val="es-CO"/>
         </w:rPr>
       </w:pPr>
-      <w:bookmarkStart w:id="3" w:name="_Toc387175951"/>
+      <w:bookmarkStart w:id="2" w:name="_Toc387175951"/>
       <w:r>
         <w:rPr>
           <w:rFonts w:cs="Arial"/>
@@ -3337,7 +3332,7 @@
         </w:rPr>
         <w:t>EDITAR PERFIL</w:t>
       </w:r>
-      <w:bookmarkEnd w:id="3"/>
+      <w:bookmarkEnd w:id="2"/>
     </w:p>
     <w:p>
       <w:pPr>
@@ -3870,7 +3865,7 @@
           <w:lang w:val="es-CO"/>
         </w:rPr>
       </w:pPr>
-      <w:bookmarkStart w:id="4" w:name="_Toc387175952"/>
+      <w:bookmarkStart w:id="3" w:name="_Toc387175952"/>
       <w:r>
         <w:rPr>
           <w:rFonts w:cs="Arial"/>
@@ -3878,7 +3873,7 @@
         </w:rPr>
         <w:t>CAMBIAR CONTRASEÑA</w:t>
       </w:r>
-      <w:bookmarkEnd w:id="4"/>
+      <w:bookmarkEnd w:id="3"/>
     </w:p>
     <w:p>
       <w:pPr>
@@ -4022,7 +4017,7 @@
           <w:rFonts w:cs="Arial"/>
         </w:rPr>
       </w:pPr>
-      <w:bookmarkStart w:id="5" w:name="_Toc387175953"/>
+      <w:bookmarkStart w:id="4" w:name="_Toc387175953"/>
       <w:r>
         <w:rPr>
           <w:rFonts w:cs="Arial"/>
@@ -4030,7 +4025,7 @@
         <w:lastRenderedPageBreak/>
         <w:t>RECUPERAR CONTRASEÑA</w:t>
       </w:r>
-      <w:bookmarkEnd w:id="5"/>
+      <w:bookmarkEnd w:id="4"/>
     </w:p>
     <w:p>
       <w:pPr>
@@ -4444,7 +4439,7 @@
           <w:lang w:val="es-CO"/>
         </w:rPr>
       </w:pPr>
-      <w:bookmarkStart w:id="6" w:name="_Toc361225531"/>
+      <w:bookmarkStart w:id="5" w:name="_Toc361225531"/>
       <w:r>
         <w:rPr>
           <w:rFonts w:cs="Arial"/>
@@ -4466,8 +4461,8 @@
           <w:szCs w:val="24"/>
         </w:rPr>
       </w:pPr>
-      <w:bookmarkStart w:id="7" w:name="_Toc387175954"/>
-      <w:bookmarkEnd w:id="6"/>
+      <w:bookmarkStart w:id="6" w:name="_Toc387175954"/>
+      <w:bookmarkEnd w:id="5"/>
       <w:r>
         <w:rPr>
           <w:rFonts w:cs="Arial"/>
@@ -4490,7 +4485,7 @@
         </w:rPr>
         <w:t>N DE DIAGRAMAS</w:t>
       </w:r>
-      <w:bookmarkEnd w:id="7"/>
+      <w:bookmarkEnd w:id="6"/>
     </w:p>
     <w:p>
       <w:pPr>
@@ -4655,7 +4650,7 @@
           <w:lang w:val="es-CO"/>
         </w:rPr>
       </w:pPr>
-      <w:bookmarkStart w:id="8" w:name="_Toc387175955"/>
+      <w:bookmarkStart w:id="7" w:name="_Toc387175955"/>
       <w:r>
         <w:rPr>
           <w:rFonts w:cs="Arial"/>
@@ -4664,7 +4659,7 @@
         </w:rPr>
         <w:t>CREAR DIAGRAMAS</w:t>
       </w:r>
-      <w:bookmarkEnd w:id="8"/>
+      <w:bookmarkEnd w:id="7"/>
     </w:p>
     <w:p>
       <w:pPr>
@@ -4873,7 +4868,7 @@
           <w:lang w:val="es-CO"/>
         </w:rPr>
       </w:pPr>
-      <w:bookmarkStart w:id="9" w:name="_Toc387175956"/>
+      <w:bookmarkStart w:id="8" w:name="_Toc387175956"/>
       <w:r>
         <w:rPr>
           <w:rFonts w:cs="Arial"/>
@@ -4882,7 +4877,7 @@
         </w:rPr>
         <w:t>EDITAR DIAGRAMAS</w:t>
       </w:r>
-      <w:bookmarkEnd w:id="9"/>
+      <w:bookmarkEnd w:id="8"/>
     </w:p>
     <w:p>
       <w:pPr>
@@ -5080,7 +5075,7 @@
           <w:lang w:val="es-CO"/>
         </w:rPr>
       </w:pPr>
-      <w:bookmarkStart w:id="10" w:name="_Toc387175957"/>
+      <w:bookmarkStart w:id="9" w:name="_Toc387175957"/>
       <w:r>
         <w:rPr>
           <w:rFonts w:cs="Arial"/>
@@ -5089,7 +5084,7 @@
         </w:rPr>
         <w:t>COPIAR DIAGRAMAS</w:t>
       </w:r>
-      <w:bookmarkEnd w:id="10"/>
+      <w:bookmarkEnd w:id="9"/>
     </w:p>
     <w:p>
       <w:pPr>
@@ -5270,7 +5265,7 @@
           <w:lang w:val="es-CO"/>
         </w:rPr>
       </w:pPr>
-      <w:bookmarkStart w:id="11" w:name="_Toc387175958"/>
+      <w:bookmarkStart w:id="10" w:name="_Toc387175958"/>
       <w:r>
         <w:rPr>
           <w:rFonts w:cs="Arial"/>
@@ -5279,7 +5274,7 @@
         </w:rPr>
         <w:t>COMPARTIR DIAGRAMAS</w:t>
       </w:r>
-      <w:bookmarkEnd w:id="11"/>
+      <w:bookmarkEnd w:id="10"/>
     </w:p>
     <w:p>
       <w:pPr>
@@ -5579,12 +5574,12 @@
           <w:numId w:val="2"/>
         </w:numPr>
       </w:pPr>
-      <w:bookmarkStart w:id="12" w:name="_Toc387175959"/>
+      <w:bookmarkStart w:id="11" w:name="_Toc387175959"/>
       <w:r>
         <w:lastRenderedPageBreak/>
         <w:t>CAMBIAR O QUITAR PRIVILEGIOS</w:t>
       </w:r>
-      <w:bookmarkEnd w:id="12"/>
+      <w:bookmarkEnd w:id="11"/>
     </w:p>
     <w:p>
       <w:pPr>
@@ -5950,7 +5945,7 @@
         <w:spacing w:line="240" w:lineRule="auto"/>
         <w:jc w:val="center"/>
       </w:pPr>
-      <w:bookmarkStart w:id="13" w:name="_Toc361225533"/>
+      <w:bookmarkStart w:id="12" w:name="_Toc361225533"/>
       <w:r>
         <w:rPr>
           <w:rFonts w:cs="Arial"/>
@@ -6068,8 +6063,8 @@
           <w:szCs w:val="24"/>
         </w:rPr>
       </w:pPr>
-      <w:bookmarkStart w:id="14" w:name="_Toc387175960"/>
-      <w:bookmarkEnd w:id="13"/>
+      <w:bookmarkStart w:id="13" w:name="_Toc387175960"/>
+      <w:bookmarkEnd w:id="12"/>
       <w:r>
         <w:rPr>
           <w:rFonts w:cs="Arial"/>
@@ -6078,7 +6073,7 @@
         <w:lastRenderedPageBreak/>
         <w:t>DISEÑO DE DIAGRAMAS</w:t>
       </w:r>
-      <w:bookmarkEnd w:id="14"/>
+      <w:bookmarkEnd w:id="13"/>
     </w:p>
     <w:p>
       <w:pPr>
@@ -6410,7 +6405,7 @@
           <w:szCs w:val="24"/>
         </w:rPr>
       </w:pPr>
-      <w:bookmarkStart w:id="15" w:name="_Toc387175961"/>
+      <w:bookmarkStart w:id="14" w:name="_Toc387175961"/>
       <w:r>
         <w:rPr>
           <w:rFonts w:cs="Arial"/>
@@ -6419,7 +6414,7 @@
         <w:lastRenderedPageBreak/>
         <w:t>ELEMENTOS</w:t>
       </w:r>
-      <w:bookmarkEnd w:id="15"/>
+      <w:bookmarkEnd w:id="14"/>
     </w:p>
     <w:p>
       <w:pPr>
@@ -6438,11 +6433,11 @@
           <w:numId w:val="2"/>
         </w:numPr>
       </w:pPr>
-      <w:bookmarkStart w:id="16" w:name="_Toc387175962"/>
+      <w:bookmarkStart w:id="15" w:name="_Toc387175962"/>
       <w:r>
         <w:t>Crear Elementos</w:t>
       </w:r>
-      <w:bookmarkEnd w:id="16"/>
+      <w:bookmarkEnd w:id="15"/>
     </w:p>
     <w:p/>
     <w:p>
@@ -6576,11 +6571,11 @@
           <w:numId w:val="2"/>
         </w:numPr>
       </w:pPr>
-      <w:bookmarkStart w:id="17" w:name="_Toc387175963"/>
+      <w:bookmarkStart w:id="16" w:name="_Toc387175963"/>
       <w:r>
         <w:t>Edición de Propiedades</w:t>
       </w:r>
-      <w:bookmarkEnd w:id="17"/>
+      <w:bookmarkEnd w:id="16"/>
     </w:p>
     <w:p/>
     <w:p>
@@ -6746,8 +6741,8 @@
           <w:szCs w:val="24"/>
         </w:rPr>
       </w:pPr>
-      <w:bookmarkStart w:id="18" w:name="_Toc387175964"/>
-      <w:bookmarkStart w:id="19" w:name="_Toc361225536"/>
+      <w:bookmarkStart w:id="17" w:name="_Toc387175964"/>
+      <w:bookmarkStart w:id="18" w:name="_Toc361225536"/>
       <w:r>
         <w:rPr>
           <w:rFonts w:cs="Arial"/>
@@ -6755,7 +6750,7 @@
         </w:rPr>
         <w:t>ATRIBUTOS</w:t>
       </w:r>
-      <w:bookmarkEnd w:id="18"/>
+      <w:bookmarkEnd w:id="17"/>
     </w:p>
     <w:p>
       <w:pPr>
@@ -6928,11 +6923,170 @@
     </w:p>
     <w:p>
       <w:pPr>
+        <w:tabs>
+          <w:tab w:val="left" w:pos="3544"/>
+        </w:tabs>
+        <w:spacing w:line="240" w:lineRule="auto"/>
+        <w:rPr>
+          <w:rFonts w:cs="Arial"/>
+          <w:szCs w:val="24"/>
+        </w:rPr>
+      </w:pPr>
+      <w:r>
+        <w:rPr>
+          <w:rFonts w:cs="Arial"/>
+          <w:szCs w:val="24"/>
+        </w:rPr>
+        <w:t xml:space="preserve">Los campos de edición en la parte superior, representan la información común de un atributo de una clase UML.  </w:t>
+      </w:r>
+    </w:p>
+    <w:p>
+      <w:pPr>
+        <w:tabs>
+          <w:tab w:val="left" w:pos="3544"/>
+        </w:tabs>
+        <w:spacing w:line="240" w:lineRule="auto"/>
+        <w:rPr>
+          <w:rFonts w:cs="Arial"/>
+          <w:szCs w:val="24"/>
+        </w:rPr>
+      </w:pPr>
+    </w:p>
+    <w:p>
+      <w:pPr>
+        <w:tabs>
+          <w:tab w:val="left" w:pos="3544"/>
+        </w:tabs>
+        <w:spacing w:line="240" w:lineRule="auto"/>
+        <w:rPr>
+          <w:rFonts w:cs="Arial"/>
+          <w:szCs w:val="24"/>
+        </w:rPr>
+      </w:pPr>
+    </w:p>
+    <w:p>
+      <w:pPr>
+        <w:tabs>
+          <w:tab w:val="left" w:pos="3544"/>
+        </w:tabs>
+        <w:spacing w:line="240" w:lineRule="auto"/>
+        <w:rPr>
+          <w:rFonts w:cs="Arial"/>
+          <w:szCs w:val="24"/>
+        </w:rPr>
+      </w:pPr>
+    </w:p>
+    <w:p>
+      <w:pPr>
         <w:pStyle w:val="Ttulo2"/>
         <w:numPr>
           <w:ilvl w:val="1"/>
           <w:numId w:val="2"/>
         </w:numPr>
+      </w:pPr>
+      <w:r>
+        <w:t>LITERALES</w:t>
+      </w:r>
+    </w:p>
+    <w:p/>
+    <w:p>
+      <w:pPr>
+        <w:jc w:val="both"/>
+      </w:pPr>
+      <w:r>
+        <w:t xml:space="preserve">Los literales </w:t>
+      </w:r>
+      <w:r>
+        <w:t>representan constantes dentro de las enumeraciones UML.  Estas pueden ser vistas como atributos de las enumeraciones, sin embargo no son atributos en realidad.   Dentro de CLASS Modeler, los literales son agregados usando el mismo dialogo de atributos, es decir, cuando se selecciona una enumeración para editar sus atributos, en realidad se editan los literales.</w:t>
+      </w:r>
+    </w:p>
+    <w:p>
+      <w:pPr>
+        <w:jc w:val="both"/>
+      </w:pPr>
+      <w:r>
+        <w:t>Como reglas básicas de uso d</w:t>
+      </w:r>
+      <w:r>
+        <w:t>el dialogo para manipular los literales, se encuentra que solo es posible colocar un nombre al literal, ya que</w:t>
+      </w:r>
+      <w:r>
+        <w:t xml:space="preserve"> por concepto de UML,</w:t>
+      </w:r>
+      <w:r>
+        <w:t xml:space="preserve"> estos no </w:t>
+      </w:r>
+      <w:r>
+        <w:t xml:space="preserve">deben </w:t>
+      </w:r>
+      <w:r>
+        <w:t>lleva</w:t>
+      </w:r>
+      <w:r>
+        <w:t>r</w:t>
+      </w:r>
+      <w:r>
+        <w:t xml:space="preserve"> tipo de dato, ni colección, ni un valor por defecto.  Es por ello que estos campos se </w:t>
+      </w:r>
+      <w:r>
+        <w:t>encuentran</w:t>
+      </w:r>
+      <w:r>
+        <w:t xml:space="preserve"> deshabilitados al momento de abrir el dialogo para este modo.</w:t>
+      </w:r>
+    </w:p>
+    <w:p>
+      <w:pPr>
+        <w:jc w:val="both"/>
+      </w:pPr>
+      <w:r>
+        <w:lastRenderedPageBreak/>
+        <w:t xml:space="preserve">Por lo general los literales se caracterizan porque su nombre es siempre en letras mayúsculas, </w:t>
+      </w:r>
+      <w:r>
+        <w:t>siguiendo</w:t>
+      </w:r>
+      <w:r>
+        <w:t xml:space="preserve"> las convenciones del lenguaje Java, las cuales dictan que toda constante debe tener su nombre en mayúscula sostenido.</w:t>
+      </w:r>
+    </w:p>
+    <w:p>
+      <w:pPr>
+        <w:jc w:val="both"/>
+      </w:pPr>
+      <w:r>
+        <w:t>A continuación se muestra un ejemplo de una enumeración con sus respectivos literales:</w:t>
+      </w:r>
+      <w:bookmarkStart w:id="19" w:name="_GoBack"/>
+      <w:bookmarkEnd w:id="19"/>
+    </w:p>
+    <w:p>
+      <w:pPr>
+        <w:jc w:val="both"/>
+      </w:pPr>
+      <w:r>
+        <w:t xml:space="preserve"> </w:t>
+      </w:r>
+    </w:p>
+    <w:p>
+      <w:pPr>
+        <w:tabs>
+          <w:tab w:val="left" w:pos="3544"/>
+        </w:tabs>
+        <w:spacing w:line="240" w:lineRule="auto"/>
+        <w:rPr>
+          <w:rFonts w:cs="Arial"/>
+          <w:szCs w:val="24"/>
+        </w:rPr>
+      </w:pPr>
+    </w:p>
+    <w:p>
+      <w:pPr>
+        <w:pStyle w:val="Ttulo2"/>
+        <w:numPr>
+          <w:ilvl w:val="1"/>
+          <w:numId w:val="2"/>
+        </w:numPr>
         <w:spacing w:line="240" w:lineRule="auto"/>
         <w:rPr>
           <w:rFonts w:cs="Arial"/>
@@ -7056,7 +7210,6 @@
           <w:szCs w:val="24"/>
           <w:lang w:val="es-CO" w:eastAsia="es-CO"/>
         </w:rPr>
-        <w:lastRenderedPageBreak/>
         <w:drawing>
           <wp:inline distT="0" distB="0" distL="0" distR="0" wp14:anchorId="4265801D" wp14:editId="4AF0A317">
             <wp:extent cx="5146040" cy="4795520"/>
@@ -7233,11 +7386,7 @@
         <w:t>set</w:t>
       </w:r>
       <w:r>
-        <w:t xml:space="preserve"> de un atributo.  Esta operación se realiza haciendo clic derecho sobre un atributo de una clase y utilizando la opción “Agregar GET/SET” del submenú Herramientas </w:t>
-      </w:r>
-      <w:r>
-        <w:lastRenderedPageBreak/>
-        <w:t>del menú contextual.  La idea de esta opción es agilizar el diseño y evitar operaciones manuales de rutina.</w:t>
+        <w:t xml:space="preserve"> de un atributo.  Esta operación se realiza haciendo clic derecho sobre un atributo de una clase y utilizando la opción “Agregar GET/SET” del submenú Herramientas del menú contextual.  La idea de esta opción es agilizar el diseño y evitar operaciones manuales de rutina.</w:t>
       </w:r>
     </w:p>
     <w:p>
@@ -7546,7 +7695,7 @@
         </w:rPr>
       </w:pPr>
       <w:bookmarkStart w:id="27" w:name="_Toc387175972"/>
-      <w:bookmarkEnd w:id="19"/>
+      <w:bookmarkEnd w:id="18"/>
       <w:r>
         <w:rPr>
           <w:rFonts w:cs="Arial"/>
@@ -7932,7 +8081,7 @@
           <w:rPr>
             <w:noProof/>
           </w:rPr>
-          <w:t>2</w:t>
+          <w:t>15</w:t>
         </w:r>
         <w:r>
           <w:rPr>
@@ -9397,40 +9546,7 @@
 </file>
 
 <file path=word/glossary/document.xml><?xml version="1.0" encoding="utf-8"?>
-<w:glossaryDocument xmlns:wpc="http://schemas.microsoft.com/office/word/2010/wordprocessingCanvas" xmlns:mc="http://schemas.openxmlformats.org/markup-compatibility/2006" xmlns:o="urn:schemas-microsoft-com:office:office" xmlns:r="http://schemas.openxmlformats.org/officeDocument/2006/relationships" xmlns:m="http://schemas.openxmlformats.org/officeDocument/2006/math" xmlns:v="urn:schemas-microsoft-com:vml" xmlns:wp14="http://schemas.microsoft.com/office/word/2010/wordprocessingDrawing" xmlns:wp="http://schemas.openxmlformats.org/drawingml/2006/wordprocessingDrawing" xmlns:w10="urn:schemas-microsoft-com:office:word" xmlns:w="http://schemas.openxmlformats.org/wordprocessingml/2006/main" xmlns:w14="http://schemas.microsoft.com/office/word/2010/wordml" xmlns:wpg="http://schemas.microsoft.com/office/word/2010/wordprocessingGroup" xmlns:wpi="http://schemas.microsoft.com/office/word/2010/wordprocessingInk" xmlns:wne="http://schemas.microsoft.com/office/word/2006/wordml" xmlns:wps="http://schemas.microsoft.com/office/word/2010/wordprocessingShape" mc:Ignorable="w14 wp14">
-  <w:docParts>
-    <w:docPart>
-      <w:docPartPr>
-        <w:name w:val="8241E6EF5C6942AFB796C96293E02A70"/>
-        <w:category>
-          <w:name w:val="General"/>
-          <w:gallery w:val="placeholder"/>
-        </w:category>
-        <w:types>
-          <w:type w:val="bbPlcHdr"/>
-        </w:types>
-        <w:behaviors>
-          <w:behavior w:val="content"/>
-        </w:behaviors>
-        <w:guid w:val="{32751274-4E96-41DF-A2D0-50771B457890}"/>
-      </w:docPartPr>
-      <w:docPartBody>
-        <w:p>
-          <w:pPr>
-            <w:pStyle w:val="8241E6EF5C6942AFB796C96293E02A70"/>
-          </w:pPr>
-          <w:r>
-            <w:rPr>
-              <w:rFonts w:asciiTheme="majorHAnsi" w:eastAsiaTheme="majorEastAsia" w:hAnsiTheme="majorHAnsi" w:cstheme="majorBidi"/>
-              <w:lang w:val="es-ES"/>
-            </w:rPr>
-            <w:t>[Escriba el nombre de la compañía]</w:t>
-          </w:r>
-        </w:p>
-      </w:docPartBody>
-    </w:docPart>
-  </w:docParts>
-</w:glossaryDocument>
+<w:glossaryDocument xmlns:wpc="http://schemas.microsoft.com/office/word/2010/wordprocessingCanvas" xmlns:mc="http://schemas.openxmlformats.org/markup-compatibility/2006" xmlns:o="urn:schemas-microsoft-com:office:office" xmlns:r="http://schemas.openxmlformats.org/officeDocument/2006/relationships" xmlns:m="http://schemas.openxmlformats.org/officeDocument/2006/math" xmlns:v="urn:schemas-microsoft-com:vml" xmlns:wp14="http://schemas.microsoft.com/office/word/2010/wordprocessingDrawing" xmlns:wp="http://schemas.openxmlformats.org/drawingml/2006/wordprocessingDrawing" xmlns:w10="urn:schemas-microsoft-com:office:word" xmlns:w="http://schemas.openxmlformats.org/wordprocessingml/2006/main" xmlns:w14="http://schemas.microsoft.com/office/word/2010/wordml" xmlns:wpg="http://schemas.microsoft.com/office/word/2010/wordprocessingGroup" xmlns:wpi="http://schemas.microsoft.com/office/word/2010/wordprocessingInk" xmlns:wne="http://schemas.microsoft.com/office/word/2006/wordml" xmlns:wps="http://schemas.microsoft.com/office/word/2010/wordprocessingShape" mc:Ignorable="w14 wp14"/>
 </file>
 
 <file path=word/glossary/fontTable.xml><?xml version="1.0" encoding="utf-8"?>
@@ -9513,6 +9629,7 @@
     <w:rsid w:val="000D6FCE"/>
     <w:rsid w:val="002462D7"/>
     <w:rsid w:val="003755C4"/>
+    <w:rsid w:val="009417D0"/>
     <w:rsid w:val="00FF2892"/>
   </w:rsids>
   <m:mathPr>
@@ -10269,7 +10386,7 @@
 </file>
 
 <file path=customXml/itemProps2.xml><?xml version="1.0" encoding="utf-8"?>
-<ds:datastoreItem xmlns:ds="http://schemas.openxmlformats.org/officeDocument/2006/customXml" ds:itemID="{88DD2D62-2DE7-464C-91A3-70B10EDC0888}">
+<ds:datastoreItem xmlns:ds="http://schemas.openxmlformats.org/officeDocument/2006/customXml" ds:itemID="{9A61399B-15D5-4C8C-BD8B-4820B38B4199}">
   <ds:schemaRefs>
     <ds:schemaRef ds:uri="http://schemas.openxmlformats.org/officeDocument/2006/bibliography"/>
   </ds:schemaRefs>

</xml_diff>

<commit_message>
Some adjustments, I hope there is nothing missing.
</commit_message>
<xml_diff>
--- a/documentation/CLASSModeler-UserManual.docx
+++ b/documentation/CLASSModeler-UserManual.docx
@@ -1360,7 +1360,7 @@
                 <w:noProof/>
                 <w:webHidden/>
               </w:rPr>
-              <w:t>10</w:t>
+              <w:t>9</w:t>
             </w:r>
             <w:r>
               <w:rPr>
@@ -2832,8 +2832,6 @@
         </w:rPr>
         <w:br w:type="page"/>
       </w:r>
-      <w:bookmarkStart w:id="0" w:name="_GoBack"/>
-      <w:bookmarkEnd w:id="0"/>
     </w:p>
     <w:p>
       <w:pPr>
@@ -2848,7 +2846,7 @@
           <w:szCs w:val="24"/>
         </w:rPr>
       </w:pPr>
-      <w:bookmarkStart w:id="1" w:name="_Toc387358340"/>
+      <w:bookmarkStart w:id="0" w:name="_Toc387358340"/>
       <w:r>
         <w:rPr>
           <w:rFonts w:cs="Arial"/>
@@ -2857,7 +2855,7 @@
         <w:lastRenderedPageBreak/>
         <w:t>GESTIÓN DE CUENTA</w:t>
       </w:r>
-      <w:bookmarkEnd w:id="1"/>
+      <w:bookmarkEnd w:id="0"/>
     </w:p>
     <w:p>
       <w:pPr>
@@ -2882,7 +2880,7 @@
           <w:lang w:val="es-CO"/>
         </w:rPr>
       </w:pPr>
-      <w:bookmarkStart w:id="2" w:name="_Toc387358341"/>
+      <w:bookmarkStart w:id="1" w:name="_Toc387358341"/>
       <w:r>
         <w:rPr>
           <w:rFonts w:cs="Arial"/>
@@ -2897,7 +2895,7 @@
         </w:rPr>
         <w:t>A</w:t>
       </w:r>
-      <w:bookmarkEnd w:id="2"/>
+      <w:bookmarkEnd w:id="1"/>
     </w:p>
     <w:p>
       <w:pPr>
@@ -3411,7 +3409,7 @@
           <w:lang w:val="es-CO"/>
         </w:rPr>
       </w:pPr>
-      <w:bookmarkStart w:id="3" w:name="_Toc387358342"/>
+      <w:bookmarkStart w:id="2" w:name="_Toc387358342"/>
       <w:r>
         <w:rPr>
           <w:rFonts w:cs="Arial"/>
@@ -3419,7 +3417,7 @@
         </w:rPr>
         <w:t>EDITAR PERFIL</w:t>
       </w:r>
-      <w:bookmarkEnd w:id="3"/>
+      <w:bookmarkEnd w:id="2"/>
     </w:p>
     <w:p>
       <w:pPr>
@@ -3952,7 +3950,7 @@
           <w:lang w:val="es-CO"/>
         </w:rPr>
       </w:pPr>
-      <w:bookmarkStart w:id="4" w:name="_Toc387358343"/>
+      <w:bookmarkStart w:id="3" w:name="_Toc387358343"/>
       <w:r>
         <w:rPr>
           <w:rFonts w:cs="Arial"/>
@@ -3960,7 +3958,7 @@
         </w:rPr>
         <w:t>CAMBIAR CONTRASEÑA</w:t>
       </w:r>
-      <w:bookmarkEnd w:id="4"/>
+      <w:bookmarkEnd w:id="3"/>
     </w:p>
     <w:p>
       <w:pPr>
@@ -4104,7 +4102,7 @@
           <w:rFonts w:cs="Arial"/>
         </w:rPr>
       </w:pPr>
-      <w:bookmarkStart w:id="5" w:name="_Toc387358344"/>
+      <w:bookmarkStart w:id="4" w:name="_Toc387358344"/>
       <w:r>
         <w:rPr>
           <w:rFonts w:cs="Arial"/>
@@ -4112,7 +4110,7 @@
         <w:lastRenderedPageBreak/>
         <w:t>RECUPERAR CONTRASEÑA</w:t>
       </w:r>
-      <w:bookmarkEnd w:id="5"/>
+      <w:bookmarkEnd w:id="4"/>
     </w:p>
     <w:p>
       <w:pPr>
@@ -4526,7 +4524,7 @@
           <w:lang w:val="es-CO"/>
         </w:rPr>
       </w:pPr>
-      <w:bookmarkStart w:id="6" w:name="_Toc361225531"/>
+      <w:bookmarkStart w:id="5" w:name="_Toc361225531"/>
       <w:r>
         <w:rPr>
           <w:rFonts w:cs="Arial"/>
@@ -4548,8 +4546,8 @@
           <w:szCs w:val="24"/>
         </w:rPr>
       </w:pPr>
-      <w:bookmarkStart w:id="7" w:name="_Toc387358345"/>
-      <w:bookmarkEnd w:id="6"/>
+      <w:bookmarkStart w:id="6" w:name="_Toc387358345"/>
+      <w:bookmarkEnd w:id="5"/>
       <w:r>
         <w:rPr>
           <w:rFonts w:cs="Arial"/>
@@ -4572,7 +4570,7 @@
         </w:rPr>
         <w:t>N DE DIAGRAMAS</w:t>
       </w:r>
-      <w:bookmarkEnd w:id="7"/>
+      <w:bookmarkEnd w:id="6"/>
     </w:p>
     <w:p>
       <w:pPr>
@@ -4737,7 +4735,7 @@
           <w:lang w:val="es-CO"/>
         </w:rPr>
       </w:pPr>
-      <w:bookmarkStart w:id="8" w:name="_Toc387358346"/>
+      <w:bookmarkStart w:id="7" w:name="_Toc387358346"/>
       <w:r>
         <w:rPr>
           <w:rFonts w:cs="Arial"/>
@@ -4746,7 +4744,7 @@
         </w:rPr>
         <w:t>CREAR DIAGRAMAS</w:t>
       </w:r>
-      <w:bookmarkEnd w:id="8"/>
+      <w:bookmarkEnd w:id="7"/>
     </w:p>
     <w:p>
       <w:pPr>
@@ -4955,7 +4953,7 @@
           <w:lang w:val="es-CO"/>
         </w:rPr>
       </w:pPr>
-      <w:bookmarkStart w:id="9" w:name="_Toc387358347"/>
+      <w:bookmarkStart w:id="8" w:name="_Toc387358347"/>
       <w:r>
         <w:rPr>
           <w:rFonts w:cs="Arial"/>
@@ -4964,7 +4962,7 @@
         </w:rPr>
         <w:t>EDITAR DIAGRAMAS</w:t>
       </w:r>
-      <w:bookmarkEnd w:id="9"/>
+      <w:bookmarkEnd w:id="8"/>
     </w:p>
     <w:p>
       <w:pPr>
@@ -5162,7 +5160,7 @@
           <w:lang w:val="es-CO"/>
         </w:rPr>
       </w:pPr>
-      <w:bookmarkStart w:id="10" w:name="_Toc387358348"/>
+      <w:bookmarkStart w:id="9" w:name="_Toc387358348"/>
       <w:r>
         <w:rPr>
           <w:rFonts w:cs="Arial"/>
@@ -5171,7 +5169,7 @@
         </w:rPr>
         <w:t>COPIAR DIAGRAMAS</w:t>
       </w:r>
-      <w:bookmarkEnd w:id="10"/>
+      <w:bookmarkEnd w:id="9"/>
     </w:p>
     <w:p>
       <w:pPr>
@@ -5352,7 +5350,7 @@
           <w:lang w:val="es-CO"/>
         </w:rPr>
       </w:pPr>
-      <w:bookmarkStart w:id="11" w:name="_Toc387358349"/>
+      <w:bookmarkStart w:id="10" w:name="_Toc387358349"/>
       <w:r>
         <w:rPr>
           <w:rFonts w:cs="Arial"/>
@@ -5361,7 +5359,7 @@
         </w:rPr>
         <w:t>COMPARTIR DIAGRAMAS</w:t>
       </w:r>
-      <w:bookmarkEnd w:id="11"/>
+      <w:bookmarkEnd w:id="10"/>
     </w:p>
     <w:p>
       <w:pPr>
@@ -5457,17 +5455,15 @@
       </w:pPr>
       <w:r>
         <w:rPr>
-          <w:rFonts w:cs="Arial"/>
           <w:noProof/>
-          <w:szCs w:val="24"/>
           <w:lang w:val="es-CO" w:eastAsia="es-CO"/>
         </w:rPr>
         <w:lastRenderedPageBreak/>
         <w:drawing>
-          <wp:inline distT="0" distB="0" distL="0" distR="0" wp14:anchorId="34A6E54E" wp14:editId="01B79F4E">
-            <wp:extent cx="5403215" cy="3895090"/>
-            <wp:effectExtent l="19050" t="19050" r="6985" b="0"/>
-            <wp:docPr id="13" name="Imagen 13"/>
+          <wp:inline distT="0" distB="0" distL="0" distR="0">
+            <wp:extent cx="5262880" cy="3189605"/>
+            <wp:effectExtent l="19050" t="19050" r="0" b="0"/>
+            <wp:docPr id="26" name="Imagen 26"/>
             <wp:cNvGraphicFramePr>
               <a:graphicFrameLocks xmlns:a="http://schemas.openxmlformats.org/drawingml/2006/main" noChangeAspect="1"/>
             </wp:cNvGraphicFramePr>
@@ -5475,7 +5471,7 @@
               <a:graphicData uri="http://schemas.openxmlformats.org/drawingml/2006/picture">
                 <pic:pic xmlns:pic="http://schemas.openxmlformats.org/drawingml/2006/picture">
                   <pic:nvPicPr>
-                    <pic:cNvPr id="0" name="Picture 12"/>
+                    <pic:cNvPr id="0" name="Picture 1"/>
                     <pic:cNvPicPr>
                       <a:picLocks noChangeAspect="1" noChangeArrowheads="1"/>
                     </pic:cNvPicPr>
@@ -5496,7 +5492,7 @@
                   <pic:spPr bwMode="auto">
                     <a:xfrm>
                       <a:off x="0" y="0"/>
-                      <a:ext cx="5403215" cy="3895090"/>
+                      <a:ext cx="5262880" cy="3189605"/>
                     </a:xfrm>
                     <a:prstGeom prst="rect">
                       <a:avLst/>
@@ -5572,7 +5568,51 @@
           <w:rFonts w:cs="Arial"/>
           <w:szCs w:val="24"/>
         </w:rPr>
-        <w:t>En este formulario se listan todos los diagramadores registrados en la plataforma, excluyendo aquellos con los cuales el diagrama ya ha sido compartido anteriormente.</w:t>
+        <w:t>En este formulario</w:t>
+      </w:r>
+      <w:r>
+        <w:rPr>
+          <w:rFonts w:cs="Arial"/>
+          <w:szCs w:val="24"/>
+        </w:rPr>
+        <w:t xml:space="preserve"> consta de una ca</w:t>
+      </w:r>
+      <w:bookmarkStart w:id="11" w:name="_GoBack"/>
+      <w:bookmarkEnd w:id="11"/>
+      <w:r>
+        <w:rPr>
+          <w:rFonts w:cs="Arial"/>
+          <w:szCs w:val="24"/>
+        </w:rPr>
+        <w:t xml:space="preserve">ja de texto con opción de autocompletado para buscar los diagramadores registrados en el sistema.  Una vez se inicia a escribir en la caja de texto, se </w:t>
+      </w:r>
+      <w:r>
+        <w:rPr>
+          <w:rFonts w:cs="Arial"/>
+          <w:szCs w:val="24"/>
+        </w:rPr>
+        <w:t>listan todos los diagramadores</w:t>
+      </w:r>
+      <w:r>
+        <w:rPr>
+          <w:rFonts w:cs="Arial"/>
+          <w:szCs w:val="24"/>
+        </w:rPr>
+        <w:t xml:space="preserve"> que coinciden con el texto ingresado, </w:t>
+      </w:r>
+      <w:r>
+        <w:rPr>
+          <w:rFonts w:cs="Arial"/>
+          <w:szCs w:val="24"/>
+        </w:rPr>
+        <w:t>excluyendo aquellos con los cuales el diagrama ya ha sido compartido anteriormente.</w:t>
+      </w:r>
+      <w:r>
+        <w:rPr>
+          <w:rFonts w:cs="Arial"/>
+          <w:szCs w:val="24"/>
+        </w:rPr>
+        <w:t xml:space="preserve">  La búsqueda se puede realizar ya sea por nombre, apellido o email del diagramador.</w:t>
       </w:r>
     </w:p>
     <w:p>
@@ -5589,7 +5629,14 @@
           <w:rFonts w:cs="Arial"/>
           <w:szCs w:val="24"/>
         </w:rPr>
-        <w:t>El propietario del diagrama solo debe seleccionar los diagramadores desde el listado de la parte izquierda y pasarlos a la lista en la parte derecha.   Esta operación se puede realizar de 2 maneras; la primera, arrastrando el elemento de un lado al otro mediante clic sostenido; y la segunda, mediante los botones que se encuentran en la parte central, entre los dos listados.</w:t>
+        <w:t xml:space="preserve">El propietario del diagrama solo debe seleccionar los diagramadores desde el listado y </w:t>
+      </w:r>
+      <w:r>
+        <w:rPr>
+          <w:rFonts w:cs="Arial"/>
+          <w:szCs w:val="24"/>
+        </w:rPr>
+        <w:t>una vez se hace clic sobre la fila, se agrega el diagramador a la caja de texto.  Es posible eliminar los diagramadores que se han seleccionado anteriormente mediante el icono ‘X’ que aparece al lado del nombre.</w:t>
       </w:r>
     </w:p>
     <w:p>
@@ -5606,43 +5653,8 @@
           <w:rFonts w:cs="Arial"/>
           <w:szCs w:val="24"/>
         </w:rPr>
-        <w:t>Adicionalmente existen 2 cajas de texto en la parte superior de cada listado, las cuales permiten filtrar o buscar diagramadores por el nombre.</w:t>
-      </w:r>
-    </w:p>
-    <w:p>
-      <w:pPr>
-        <w:spacing w:line="240" w:lineRule="auto"/>
-        <w:jc w:val="both"/>
-        <w:rPr>
-          <w:rFonts w:cs="Arial"/>
-          <w:szCs w:val="24"/>
-        </w:rPr>
-      </w:pPr>
-      <w:r>
-        <w:rPr>
-          <w:rFonts w:cs="Arial"/>
-          <w:szCs w:val="24"/>
-        </w:rPr>
         <w:t xml:space="preserve">Por último, es posible seleccionar el privilegio que se le otorgará a los diagramadores seleccionados.  Por defecto, todos los diagramadores tendrán acceso de escritura sobre el diagrama; sin embargo, el propietario puede chequear la opción de “Solo Lectura”, con la cual, los diagramadores solo podrán abrir el diagramador y ver el diseño del diagrama sin realizar ningún cambio. </w:t>
       </w:r>
-    </w:p>
-    <w:p>
-      <w:pPr>
-        <w:spacing w:line="240" w:lineRule="auto"/>
-        <w:rPr>
-          <w:rFonts w:cs="Arial"/>
-          <w:szCs w:val="24"/>
-        </w:rPr>
-      </w:pPr>
-    </w:p>
-    <w:p>
-      <w:pPr>
-        <w:spacing w:line="240" w:lineRule="auto"/>
-        <w:rPr>
-          <w:rFonts w:cs="Arial"/>
-          <w:szCs w:val="24"/>
-        </w:rPr>
-      </w:pPr>
     </w:p>
     <w:p>
       <w:pPr>
@@ -5663,23 +5675,26 @@
       </w:pPr>
       <w:bookmarkStart w:id="12" w:name="_Toc387358350"/>
       <w:r>
+        <w:t>CAMBIAR O QUITAR PRIVILEGIOS</w:t>
+      </w:r>
+      <w:bookmarkEnd w:id="12"/>
+    </w:p>
+    <w:p>
+      <w:pPr>
+        <w:jc w:val="both"/>
+      </w:pPr>
+      <w:r>
+        <w:br/>
+      </w:r>
+      <w:r>
+        <w:t>Una vez se comparte un diagrama, es posible cambiar o quitar los privilegios de acceso otorgados a otro diagramador.</w:t>
+      </w:r>
+      <w:r>
+        <w:t xml:space="preserve">  De esta manera se dispone de estas dos opciones destinadas a tal labor.  Cuando se realiza la selección de un diagrama en la tabla principal, inmediatamente se cargan todos los diagramadores con los cuales se ha compartido dicho diagrama.  De tal </w:t>
+      </w:r>
+      <w:r>
         <w:lastRenderedPageBreak/>
-        <w:t>CAMBIAR O QUITAR PRIVILEGIOS</w:t>
-      </w:r>
-      <w:bookmarkEnd w:id="12"/>
-    </w:p>
-    <w:p>
-      <w:pPr>
-        <w:jc w:val="both"/>
-      </w:pPr>
-      <w:r>
-        <w:br/>
-      </w:r>
-      <w:r>
-        <w:t>Una vez se comparte un diagrama, es posible cambiar o quitar los privilegios de acceso otorgados a otro diagramador.</w:t>
-      </w:r>
-      <w:r>
-        <w:t xml:space="preserve">  De esta manera se dispone de estas dos opciones destinadas a tal labor.  Cuando se realiza la selección de un diagrama en la tabla principal, inmediatamente se cargan todos los diagramadores con los cuales se ha compartido dicho diagrama.  De tal manera que el propietario pueda cambiar el privilegio asignado de “</w:t>
+        <w:t>manera que el propietario pueda cambiar el privilegio asignado de “</w:t>
       </w:r>
       <w:r>
         <w:rPr>
@@ -6828,8 +6843,8 @@
           <w:szCs w:val="24"/>
         </w:rPr>
       </w:pPr>
-      <w:bookmarkStart w:id="18" w:name="_Toc361225536"/>
-      <w:bookmarkStart w:id="19" w:name="_Toc387358355"/>
+      <w:bookmarkStart w:id="18" w:name="_Toc387358355"/>
+      <w:bookmarkStart w:id="19" w:name="_Toc361225536"/>
       <w:r>
         <w:rPr>
           <w:rFonts w:cs="Arial"/>
@@ -6837,7 +6852,7 @@
         </w:rPr>
         <w:t>ATRIBUTOS</w:t>
       </w:r>
-      <w:bookmarkEnd w:id="19"/>
+      <w:bookmarkEnd w:id="18"/>
     </w:p>
     <w:p>
       <w:pPr>
@@ -8884,7 +8899,7 @@
         </w:rPr>
       </w:pPr>
       <w:bookmarkStart w:id="28" w:name="_Toc387358364"/>
-      <w:bookmarkEnd w:id="18"/>
+      <w:bookmarkEnd w:id="19"/>
       <w:r>
         <w:rPr>
           <w:rFonts w:cs="Arial"/>
@@ -9270,7 +9285,7 @@
           <w:rPr>
             <w:noProof/>
           </w:rPr>
-          <w:t>2</w:t>
+          <w:t>7</w:t>
         </w:r>
         <w:r>
           <w:rPr>
@@ -11273,7 +11288,7 @@
 </file>
 
 <file path=customXml/itemProps2.xml><?xml version="1.0" encoding="utf-8"?>
-<ds:datastoreItem xmlns:ds="http://schemas.openxmlformats.org/officeDocument/2006/customXml" ds:itemID="{BF2ED91A-1DD3-4470-8BD4-C60E986D7D06}">
+<ds:datastoreItem xmlns:ds="http://schemas.openxmlformats.org/officeDocument/2006/customXml" ds:itemID="{AAFEBA25-1CE7-470B-9A23-39FF72FA8EB4}">
   <ds:schemaRefs>
     <ds:schemaRef ds:uri="http://schemas.openxmlformats.org/officeDocument/2006/bibliography"/>
   </ds:schemaRefs>

</xml_diff>